<commit_message>
Does the SageMath codes on this book works?
</commit_message>
<xml_diff>
--- a/WORD/20151910042-刘鹏-MC实验03-离散对数问题实验.docx
+++ b/WORD/20151910042-刘鹏-MC实验03-离散对数问题实验.docx
@@ -737,15 +737,7 @@
         <w:rPr>
           <w:rFonts w:hint="eastAsia"/>
         </w:rPr>
-        <w:t>De</w:t>
-      </w:r>
-      <w:bookmarkStart w:id="0" w:name="_GoBack"/>
-      <w:bookmarkEnd w:id="0"/>
-      <w:r>
-        <w:rPr>
-          <w:rFonts w:hint="eastAsia"/>
-        </w:rPr>
-        <w:t>ffie</w:t>
+        <w:t>Deffie</w:t>
       </w:r>
       <w:proofErr w:type="spellEnd"/>
       <w:r>
@@ -834,16 +826,36 @@
       </w:r>
       <w:r>
         <w:rPr>
+          <w:rFonts w:hint="eastAsia"/>
           <w:szCs w:val="21"/>
         </w:rPr>
-        <w:t xml:space="preserve">1703 </w:t>
-      </w:r>
-      <w:r>
-        <w:rPr>
-          <w:rFonts w:hint="eastAsia"/>
+        <w:t>Pro</w:t>
+      </w:r>
+      <w:r>
+        <w:rPr>
           <w:szCs w:val="21"/>
         </w:rPr>
-        <w:t>Enterprise</w:t>
+        <w:t xml:space="preserve"> </w:t>
+      </w:r>
+      <w:r>
+        <w:rPr>
+          <w:rFonts w:hint="eastAsia"/>
+          <w:szCs w:val="21"/>
+        </w:rPr>
+        <w:t>Workstation</w:t>
+      </w:r>
+      <w:r>
+        <w:rPr>
+          <w:szCs w:val="21"/>
+        </w:rPr>
+        <w:t xml:space="preserve"> </w:t>
+      </w:r>
+      <w:r>
+        <w:rPr>
+          <w:rFonts w:hint="eastAsia"/>
+          <w:szCs w:val="21"/>
+        </w:rPr>
+        <w:t>1709</w:t>
       </w:r>
       <w:r>
         <w:rPr>
@@ -942,7 +954,21 @@
           <w:rFonts w:hint="eastAsia"/>
           <w:szCs w:val="21"/>
         </w:rPr>
-        <w:t>17.10</w:t>
+        <w:t>1</w:t>
+      </w:r>
+      <w:r>
+        <w:rPr>
+          <w:rFonts w:hint="eastAsia"/>
+          <w:szCs w:val="21"/>
+        </w:rPr>
+        <w:t>8</w:t>
+      </w:r>
+      <w:r>
+        <w:rPr>
+          <w:rFonts w:hint="eastAsia"/>
+          <w:szCs w:val="21"/>
+        </w:rPr>
+        <w:t>.10</w:t>
       </w:r>
       <w:r>
         <w:rPr>
@@ -1069,6 +1095,8 @@
           <w:szCs w:val="21"/>
         </w:rPr>
       </w:pPr>
+      <w:bookmarkStart w:id="0" w:name="_GoBack"/>
+      <w:bookmarkEnd w:id="0"/>
     </w:p>
     <w:p>
       <w:pPr>
@@ -1094,25 +1122,57 @@
           <w:rFonts w:hint="eastAsia"/>
         </w:rPr>
         <w:t>题</w:t>
+      </w:r>
+    </w:p>
+    <w:p/>
+    <w:p>
+      <w:pPr>
+        <w:ind w:firstLineChars="200" w:firstLine="420"/>
+        <w:rPr>
+          <w:rFonts w:hint="eastAsia"/>
+        </w:rPr>
+      </w:pPr>
+      <w:r>
+        <w:rPr>
+          <w:rFonts w:hint="eastAsia"/>
+        </w:rPr>
+        <w:t>编程实现与离散对数问题（</w:t>
+      </w:r>
+      <w:r>
+        <w:rPr>
+          <w:rFonts w:hint="eastAsia"/>
+        </w:rPr>
+        <w:t>DLP</w:t>
+      </w:r>
+      <w:r>
+        <w:rPr>
+          <w:rFonts w:hint="eastAsia"/>
+        </w:rPr>
+        <w:t>）有关的算法</w:t>
+      </w:r>
+      <w:r>
+        <w:rPr>
+          <w:rFonts w:hint="eastAsia"/>
+        </w:rPr>
+        <w:t>。</w:t>
+      </w:r>
+    </w:p>
+    <w:p/>
+    <w:p>
+      <w:r>
+        <w:rPr>
+          <w:rFonts w:hint="eastAsia"/>
+          <w:b/>
+        </w:rPr>
+        <w:t>Solution</w:t>
+      </w:r>
+      <w:r>
+        <w:t>:</w:t>
       </w:r>
     </w:p>
     <w:p/>
     <w:p/>
     <w:p>
-      <w:r>
-        <w:rPr>
-          <w:rFonts w:hint="eastAsia"/>
-          <w:b/>
-        </w:rPr>
-        <w:t>Solution</w:t>
-      </w:r>
-      <w:r>
-        <w:t>:</w:t>
-      </w:r>
-    </w:p>
-    <w:p/>
-    <w:p/>
-    <w:p>
       <w:pPr>
         <w:pStyle w:val="my3"/>
       </w:pPr>
@@ -1292,7 +1352,18 @@
     </w:p>
     <w:p/>
     <w:p>
-      <w:fldSimple w:instr=" ADDIN EN.REFLIST "/>
+      <w:r>
+        <w:fldChar w:fldCharType="begin"/>
+      </w:r>
+      <w:r>
+        <w:instrText xml:space="preserve"> ADDIN EN.REFLIST </w:instrText>
+      </w:r>
+      <w:r>
+        <w:fldChar w:fldCharType="separate"/>
+      </w:r>
+      <w:r>
+        <w:fldChar w:fldCharType="end"/>
+      </w:r>
     </w:p>
     <w:sectPr>
       <w:headerReference w:type="default" r:id="rId8"/>
@@ -4532,7 +4603,7 @@
 </file>
 
 <file path=customXml/itemProps1.xml><?xml version="1.0" encoding="utf-8"?>
-<ds:datastoreItem xmlns:ds="http://schemas.openxmlformats.org/officeDocument/2006/customXml" ds:itemID="{C2C1788F-2497-45FD-8701-13D00C7F29B1}">
+<ds:datastoreItem xmlns:ds="http://schemas.openxmlformats.org/officeDocument/2006/customXml" ds:itemID="{79AA2EF9-A799-4546-8664-8AAB73F6B475}">
   <ds:schemaRefs>
     <ds:schemaRef ds:uri="http://schemas.openxmlformats.org/officeDocument/2006/bibliography"/>
   </ds:schemaRefs>

</xml_diff>

<commit_message>
Sync to my linux PC
</commit_message>
<xml_diff>
--- a/WORD/20151910042-刘鹏-MC实验03-离散对数问题实验.docx
+++ b/WORD/20151910042-刘鹏-MC实验03-离散对数问题实验.docx
@@ -732,6 +732,7 @@
         </w:rPr>
         <w:t>编程实现</w:t>
       </w:r>
+      <w:bookmarkStart w:id="0" w:name="_GoBack"/>
       <w:proofErr w:type="spellStart"/>
       <w:r>
         <w:rPr>
@@ -750,7 +751,14 @@
         <w:rPr>
           <w:rFonts w:hint="eastAsia"/>
         </w:rPr>
-        <w:t>体制；</w:t>
+        <w:t>体制</w:t>
+      </w:r>
+      <w:bookmarkEnd w:id="0"/>
+      <w:r>
+        <w:rPr>
+          <w:rFonts w:hint="eastAsia"/>
+        </w:rPr>
+        <w:t>；</w:t>
       </w:r>
     </w:p>
     <w:p>
@@ -1095,8 +1103,6 @@
           <w:szCs w:val="21"/>
         </w:rPr>
       </w:pPr>
-      <w:bookmarkStart w:id="0" w:name="_GoBack"/>
-      <w:bookmarkEnd w:id="0"/>
     </w:p>
     <w:p>
       <w:pPr>
@@ -1128,9 +1134,6 @@
     <w:p>
       <w:pPr>
         <w:ind w:firstLineChars="200" w:firstLine="420"/>
-        <w:rPr>
-          <w:rFonts w:hint="eastAsia"/>
-        </w:rPr>
       </w:pPr>
       <w:r>
         <w:rPr>
@@ -1148,13 +1151,7 @@
         <w:rPr>
           <w:rFonts w:hint="eastAsia"/>
         </w:rPr>
-        <w:t>）有关的算法</w:t>
-      </w:r>
-      <w:r>
-        <w:rPr>
-          <w:rFonts w:hint="eastAsia"/>
-        </w:rPr>
-        <w:t>。</w:t>
+        <w:t>）有关的算法。</w:t>
       </w:r>
     </w:p>
     <w:p/>
@@ -1357,9 +1354,6 @@
       </w:r>
       <w:r>
         <w:instrText xml:space="preserve"> ADDIN EN.REFLIST </w:instrText>
-      </w:r>
-      <w:r>
-        <w:fldChar w:fldCharType="separate"/>
       </w:r>
       <w:r>
         <w:fldChar w:fldCharType="end"/>
@@ -4603,7 +4597,7 @@
 </file>
 
 <file path=customXml/itemProps1.xml><?xml version="1.0" encoding="utf-8"?>
-<ds:datastoreItem xmlns:ds="http://schemas.openxmlformats.org/officeDocument/2006/customXml" ds:itemID="{79AA2EF9-A799-4546-8664-8AAB73F6B475}">
+<ds:datastoreItem xmlns:ds="http://schemas.openxmlformats.org/officeDocument/2006/customXml" ds:itemID="{26A5ED8F-9ADC-4279-91B7-29A7A706C427}">
   <ds:schemaRefs>
     <ds:schemaRef ds:uri="http://schemas.openxmlformats.org/officeDocument/2006/bibliography"/>
   </ds:schemaRefs>

</xml_diff>

<commit_message>
add source code of a book in ./#Reference
</commit_message>
<xml_diff>
--- a/WORD/20151910042-刘鹏-MC实验03-离散对数问题实验.docx
+++ b/WORD/20151910042-刘鹏-MC实验03-离散对数问题实验.docx
@@ -7,6 +7,8 @@
         <w:pStyle w:val="af1"/>
         <w:spacing w:before="0" w:after="0"/>
       </w:pPr>
+      <w:bookmarkStart w:id="0" w:name="_GoBack"/>
+      <w:bookmarkEnd w:id="0"/>
       <w:r>
         <w:rPr>
           <w:rFonts w:hint="eastAsia"/>
@@ -732,7 +734,6 @@
         </w:rPr>
         <w:t>编程实现</w:t>
       </w:r>
-      <w:bookmarkStart w:id="0" w:name="_GoBack"/>
       <w:proofErr w:type="spellStart"/>
       <w:r>
         <w:rPr>
@@ -751,14 +752,7 @@
         <w:rPr>
           <w:rFonts w:hint="eastAsia"/>
         </w:rPr>
-        <w:t>体制</w:t>
-      </w:r>
-      <w:bookmarkEnd w:id="0"/>
-      <w:r>
-        <w:rPr>
-          <w:rFonts w:hint="eastAsia"/>
-        </w:rPr>
-        <w:t>；</w:t>
+        <w:t>体制；</w:t>
       </w:r>
     </w:p>
     <w:p>
@@ -4597,7 +4591,7 @@
 </file>
 
 <file path=customXml/itemProps1.xml><?xml version="1.0" encoding="utf-8"?>
-<ds:datastoreItem xmlns:ds="http://schemas.openxmlformats.org/officeDocument/2006/customXml" ds:itemID="{26A5ED8F-9ADC-4279-91B7-29A7A706C427}">
+<ds:datastoreItem xmlns:ds="http://schemas.openxmlformats.org/officeDocument/2006/customXml" ds:itemID="{73B608FE-0505-4506-A51E-E92E39FA427A}">
   <ds:schemaRefs>
     <ds:schemaRef ds:uri="http://schemas.openxmlformats.org/officeDocument/2006/bibliography"/>
   </ds:schemaRefs>

</xml_diff>

<commit_message>
Confirm the Algorithm to be used in 03
</commit_message>
<xml_diff>
--- a/WORD/20151910042-刘鹏-MC实验03-离散对数问题实验.docx
+++ b/WORD/20151910042-刘鹏-MC实验03-离散对数问题实验.docx
@@ -7,8 +7,6 @@
         <w:pStyle w:val="af1"/>
         <w:spacing w:before="0" w:after="0"/>
       </w:pPr>
-      <w:bookmarkStart w:id="0" w:name="_GoBack"/>
-      <w:bookmarkEnd w:id="0"/>
       <w:r>
         <w:rPr>
           <w:rFonts w:hint="eastAsia"/>
@@ -1147,6 +1145,145 @@
         </w:rPr>
         <w:t>）有关的算法。</w:t>
       </w:r>
+      <w:r>
+        <w:rPr>
+          <w:rFonts w:hint="eastAsia"/>
+        </w:rPr>
+        <w:t>求解离散对数问题常见的算法有：</w:t>
+      </w:r>
+      <w:r>
+        <w:t>Shanks</w:t>
+      </w:r>
+      <w:r>
+        <w:rPr>
+          <w:rFonts w:hint="eastAsia"/>
+        </w:rPr>
+        <w:t>的大步小步算法（</w:t>
+      </w:r>
+      <w:r>
+        <w:rPr>
+          <w:rFonts w:hint="eastAsia"/>
+        </w:rPr>
+        <w:t>baby</w:t>
+      </w:r>
+      <w:r>
+        <w:t>-step giant-step algorithm</w:t>
+      </w:r>
+      <w:r>
+        <w:rPr>
+          <w:rFonts w:hint="eastAsia"/>
+        </w:rPr>
+        <w:t>）、</w:t>
+      </w:r>
+      <w:r>
+        <w:rPr>
+          <w:rFonts w:hint="eastAsia"/>
+        </w:rPr>
+        <w:t>Pollard</w:t>
+      </w:r>
+      <w:r>
+        <w:t xml:space="preserve"> rho</w:t>
+      </w:r>
+      <w:r>
+        <w:rPr>
+          <w:rFonts w:hint="eastAsia"/>
+        </w:rPr>
+        <w:t>算法、</w:t>
+      </w:r>
+      <w:proofErr w:type="spellStart"/>
+      <w:r>
+        <w:rPr>
+          <w:rFonts w:hint="eastAsia"/>
+        </w:rPr>
+        <w:t>Poh</w:t>
+      </w:r>
+      <w:r>
+        <w:t>lig</w:t>
+      </w:r>
+      <w:proofErr w:type="spellEnd"/>
+      <w:r>
+        <w:t>-Hellman</w:t>
+      </w:r>
+      <w:r>
+        <w:rPr>
+          <w:rFonts w:hint="eastAsia"/>
+        </w:rPr>
+        <w:t>算法、</w:t>
+      </w:r>
+      <w:r>
+        <w:rPr>
+          <w:rFonts w:hint="eastAsia"/>
+        </w:rPr>
+        <w:t>Index</w:t>
+      </w:r>
+      <w:r>
+        <w:t xml:space="preserve"> Calculus</w:t>
+      </w:r>
+      <w:r>
+        <w:rPr>
+          <w:rFonts w:hint="eastAsia"/>
+        </w:rPr>
+        <w:t>算法等。对于是兼职三十位以上的素数，已知最优的模</w:t>
+      </w:r>
+      <m:oMath>
+        <m:r>
+          <m:rPr>
+            <m:sty m:val="p"/>
+          </m:rPr>
+          <w:rPr>
+            <w:rFonts w:ascii="Cambria Math" w:hAnsi="Cambria Math"/>
+          </w:rPr>
+          <m:t>p</m:t>
+        </m:r>
+      </m:oMath>
+      <w:r>
+        <w:rPr>
+          <w:rFonts w:hint="eastAsia"/>
+        </w:rPr>
+        <w:t>剩余类域中离散对数求解算法是应用了</w:t>
+      </w:r>
+      <w:r>
+        <w:rPr>
+          <w:rFonts w:hint="eastAsia"/>
+        </w:rPr>
+        <w:t>数域筛法技术的</w:t>
+      </w:r>
+      <w:r>
+        <w:rPr>
+          <w:rFonts w:hint="eastAsia"/>
+        </w:rPr>
+        <w:t>Index</w:t>
+      </w:r>
+      <w:r>
+        <w:t xml:space="preserve"> Calculus</w:t>
+      </w:r>
+      <w:r>
+        <w:rPr>
+          <w:rFonts w:hint="eastAsia"/>
+        </w:rPr>
+        <w:t>算法</w:t>
+      </w:r>
+      <w:r>
+        <w:rPr>
+          <w:rFonts w:hint="eastAsia"/>
+        </w:rPr>
+        <w:t>。</w:t>
+      </w:r>
+    </w:p>
+    <w:p>
+      <w:pPr>
+        <w:ind w:firstLineChars="200" w:firstLine="420"/>
+      </w:pPr>
+    </w:p>
+    <w:p>
+      <w:pPr>
+        <w:ind w:firstLineChars="200" w:firstLine="420"/>
+        <w:rPr>
+          <w:rFonts w:hint="eastAsia"/>
+        </w:rPr>
+      </w:pPr>
+      <w:bookmarkStart w:id="0" w:name="_GoBack"/>
+      <w:bookmarkEnd w:id="0"/>
     </w:p>
     <w:p/>
     <w:p>
@@ -4253,6 +4390,16 @@
       <w:color w:val="000000"/>
       <w:sz w:val="20"/>
       <w:szCs w:val="20"/>
+    </w:rPr>
+  </w:style>
+  <w:style w:type="character" w:styleId="afc">
+    <w:name w:val="Placeholder Text"/>
+    <w:basedOn w:val="a0"/>
+    <w:uiPriority w:val="99"/>
+    <w:unhideWhenUsed/>
+    <w:rsid w:val="00CC78FE"/>
+    <w:rPr>
+      <w:color w:val="808080"/>
     </w:rPr>
   </w:style>
 </w:styles>
@@ -4591,7 +4738,7 @@
 </file>
 
 <file path=customXml/itemProps1.xml><?xml version="1.0" encoding="utf-8"?>
-<ds:datastoreItem xmlns:ds="http://schemas.openxmlformats.org/officeDocument/2006/customXml" ds:itemID="{73B608FE-0505-4506-A51E-E92E39FA427A}">
+<ds:datastoreItem xmlns:ds="http://schemas.openxmlformats.org/officeDocument/2006/customXml" ds:itemID="{CB132C1E-66D0-4685-AC35-E8602F3C8072}">
   <ds:schemaRefs>
     <ds:schemaRef ds:uri="http://schemas.openxmlformats.org/officeDocument/2006/bibliography"/>
   </ds:schemaRefs>

</xml_diff>